<commit_message>
Started the write up
</commit_message>
<xml_diff>
--- a/11_design.docx
+++ b/11_design.docx
@@ -2,15 +2,349 @@
 <file path=word/document.xml><?xml version="1.0" encoding="utf-8"?>
 <w:document xmlns:wpc="http://schemas.microsoft.com/office/word/2010/wordprocessingCanvas" xmlns:cx="http://schemas.microsoft.com/office/drawing/2014/chartex" xmlns:cx1="http://schemas.microsoft.com/office/drawing/2015/9/8/chartex" xmlns:cx2="http://schemas.microsoft.com/office/drawing/2015/10/21/chartex" xmlns:cx3="http://schemas.microsoft.com/office/drawing/2016/5/9/chartex" xmlns:cx4="http://schemas.microsoft.com/office/drawing/2016/5/10/chartex" xmlns:cx5="http://schemas.microsoft.com/office/drawing/2016/5/11/chartex" xmlns:cx6="http://schemas.microsoft.com/office/drawing/2016/5/12/chartex" xmlns:cx7="http://schemas.microsoft.com/office/drawing/2016/5/13/chartex" xmlns:cx8="http://schemas.microsoft.com/office/drawing/2016/5/14/chartex" xmlns:mc="http://schemas.openxmlformats.org/markup-compatibility/2006" xmlns:aink="http://schemas.microsoft.com/office/drawing/2016/ink" xmlns:am3d="http://schemas.microsoft.com/office/drawing/2017/model3d" xmlns:o="urn:schemas-microsoft-com:office:office" xmlns:r="http://schemas.openxmlformats.org/officeDocument/2006/relationships" xmlns:m="http://schemas.openxmlformats.org/officeDocument/2006/math" xmlns:v="urn:schemas-microsoft-com:vml" xmlns:wp14="http://schemas.microsoft.com/office/word/2010/wordprocessingDrawing" xmlns:wp="http://schemas.openxmlformats.org/drawingml/2006/wordprocessingDrawing" xmlns:w10="urn:schemas-microsoft-com:office:word" xmlns:w="http://schemas.openxmlformats.org/wordprocessingml/2006/main" xmlns:w14="http://schemas.microsoft.com/office/word/2010/wordml" xmlns:w15="http://schemas.microsoft.com/office/word/2012/wordml" xmlns:w16cex="http://schemas.microsoft.com/office/word/2018/wordml/cex" xmlns:w16cid="http://schemas.microsoft.com/office/word/2016/wordml/cid" xmlns:w16="http://schemas.microsoft.com/office/word/2018/wordml" xmlns:w16sdtdh="http://schemas.microsoft.com/office/word/2020/wordml/sdtdatahash" xmlns:w16se="http://schemas.microsoft.com/office/word/2015/wordml/symex" xmlns:wpg="http://schemas.microsoft.com/office/word/2010/wordprocessingGroup" xmlns:wpi="http://schemas.microsoft.com/office/word/2010/wordprocessingInk" xmlns:wne="http://schemas.microsoft.com/office/word/2006/wordml" xmlns:wps="http://schemas.microsoft.com/office/word/2010/wordprocessingShape" mc:Ignorable="w14 w15 w16se w16cid w16 w16cex w16sdtdh wp14">
   <w:body>
+    <w:p>
+      <w:pPr>
+        <w:pStyle w:val="Default"/>
+      </w:pPr>
+    </w:p>
+    <w:p>
+      <w:pPr>
+        <w:pStyle w:val="Heading1"/>
+      </w:pPr>
+      <w:r>
+        <w:t>Project</w:t>
+      </w:r>
+      <w:r>
+        <w:t xml:space="preserve"> </w:t>
+      </w:r>
+      <w:r>
+        <w:t>Requirements</w:t>
+      </w:r>
+      <w:r>
+        <w:t xml:space="preserve"> </w:t>
+      </w:r>
+      <w:r>
+        <w:t>and</w:t>
+      </w:r>
+      <w:r>
+        <w:t xml:space="preserve"> </w:t>
+      </w:r>
+      <w:r>
+        <w:t>Database</w:t>
+      </w:r>
+      <w:r>
+        <w:t xml:space="preserve"> </w:t>
+      </w:r>
+      <w:r>
+        <w:t>Design</w:t>
+      </w:r>
+    </w:p>
     <w:p/>
+    <w:p>
+      <w:pPr>
+        <w:pStyle w:val="Heading2"/>
+      </w:pPr>
+      <w:r>
+        <w:t>Project Requirements</w:t>
+      </w:r>
+    </w:p>
+    <w:p/>
+    <w:p>
+      <w:r>
+        <w:t>Definition of the system</w:t>
+      </w:r>
+      <w:r>
+        <w:t>. – Stores data about the list of licences that the client sells and then record purchase when a customer buys a licence.</w:t>
+      </w:r>
+    </w:p>
+    <w:p>
+      <w:r>
+        <w:t>Scope of the system</w:t>
+      </w:r>
+      <w:r>
+        <w:t xml:space="preserve"> – The scope of the database that it will accessed by </w:t>
+      </w:r>
+      <w:r>
+        <w:t xml:space="preserve">the server to display the list of licences to the user before purchasing a licence and to read the price of a licence. The database is then written to when a user has purchased a licence with details of the user and the purchase. On the admin side of the </w:t>
+      </w:r>
+      <w:r>
+        <w:t>website,</w:t>
+      </w:r>
+      <w:r>
+        <w:t xml:space="preserve"> it reads details about the purchase history and </w:t>
+      </w:r>
+      <w:r>
+        <w:t xml:space="preserve">allow them to modify details </w:t>
+      </w:r>
+      <w:r>
+        <w:t>about a licence. When a customer has logged it then it reads details about the customers purchases.</w:t>
+      </w:r>
+    </w:p>
+    <w:p>
+      <w:r>
+        <w:t>List the entities within the Universe of discourse.</w:t>
+      </w:r>
+    </w:p>
+    <w:p>
+      <w:pPr>
+        <w:pStyle w:val="ListParagraph"/>
+        <w:numPr>
+          <w:ilvl w:val="0"/>
+          <w:numId w:val="1"/>
+        </w:numPr>
+      </w:pPr>
+      <w:r>
+        <w:t>Customers</w:t>
+      </w:r>
+    </w:p>
+    <w:p>
+      <w:pPr>
+        <w:pStyle w:val="ListParagraph"/>
+        <w:numPr>
+          <w:ilvl w:val="0"/>
+          <w:numId w:val="1"/>
+        </w:numPr>
+      </w:pPr>
+      <w:r>
+        <w:t>Licences</w:t>
+      </w:r>
+    </w:p>
+    <w:p>
+      <w:pPr>
+        <w:pStyle w:val="ListParagraph"/>
+        <w:numPr>
+          <w:ilvl w:val="0"/>
+          <w:numId w:val="1"/>
+        </w:numPr>
+      </w:pPr>
+      <w:r>
+        <w:t>Tiers</w:t>
+      </w:r>
+    </w:p>
+    <w:p>
+      <w:pPr>
+        <w:pStyle w:val="ListParagraph"/>
+        <w:numPr>
+          <w:ilvl w:val="0"/>
+          <w:numId w:val="1"/>
+        </w:numPr>
+      </w:pPr>
+      <w:r>
+        <w:t>Licence Lengths</w:t>
+      </w:r>
+    </w:p>
+    <w:p>
+      <w:pPr>
+        <w:pStyle w:val="ListParagraph"/>
+        <w:numPr>
+          <w:ilvl w:val="0"/>
+          <w:numId w:val="1"/>
+        </w:numPr>
+      </w:pPr>
+      <w:r>
+        <w:t>Prices</w:t>
+      </w:r>
+    </w:p>
+    <w:p>
+      <w:pPr>
+        <w:pStyle w:val="ListParagraph"/>
+        <w:numPr>
+          <w:ilvl w:val="0"/>
+          <w:numId w:val="1"/>
+        </w:numPr>
+      </w:pPr>
+      <w:r>
+        <w:t>Purchases</w:t>
+      </w:r>
+    </w:p>
+    <w:p>
+      <w:pPr>
+        <w:pStyle w:val="ListParagraph"/>
+        <w:numPr>
+          <w:ilvl w:val="0"/>
+          <w:numId w:val="1"/>
+        </w:numPr>
+      </w:pPr>
+      <w:r>
+        <w:t>Countries</w:t>
+      </w:r>
+    </w:p>
+    <w:p>
+      <w:r>
+        <w:t>List all system requirements and business rules.</w:t>
+      </w:r>
+      <w:r>
+        <w:br/>
+        <w:t xml:space="preserve">The system needs to store the basic details about a licence i.e. name and description. </w:t>
+      </w:r>
+      <w:r>
+        <w:t>For each licence they have</w:t>
+      </w:r>
+      <w:r>
+        <w:t xml:space="preserve"> their own tiers that </w:t>
+      </w:r>
+      <w:r>
+        <w:t>can change. The price</w:t>
+      </w:r>
+      <w:r>
+        <w:t xml:space="preserve">s table joins together the tiers and the licence length tables and </w:t>
+      </w:r>
+      <w:r>
+        <w:t xml:space="preserve">has a price for each which will change so the history of the prices for a tier and length need to be stored so that the client can </w:t>
+      </w:r>
+      <w:r>
+        <w:t>see the history of the price.</w:t>
+      </w:r>
+    </w:p>
+    <w:p>
+      <w:r>
+        <w:t xml:space="preserve">Details of the purchase must be stored with details about the customer, licence purchase and the price </w:t>
+      </w:r>
+      <w:r>
+        <w:t>the customer paid.</w:t>
+      </w:r>
+    </w:p>
+    <w:p>
+      <w:pPr>
+        <w:pStyle w:val="Heading2"/>
+      </w:pPr>
+      <w:r>
+        <w:t>Database Design</w:t>
+      </w:r>
+    </w:p>
+    <w:p>
+      <w:r>
+        <w:t xml:space="preserve">Explanation of the schema </w:t>
+      </w:r>
+    </w:p>
     <w:sectPr>
-      <w:pgSz w:w="11906" w:h="16838"/>
-      <w:pgMar w:top="1440" w:right="1440" w:bottom="1440" w:left="1440" w:header="708" w:footer="708" w:gutter="0"/>
-      <w:cols w:space="708"/>
-      <w:docGrid w:linePitch="360"/>
+      <w:pgSz w:w="11895" w:h="17345"/>
+      <w:pgMar w:top="1157" w:right="716" w:bottom="623" w:left="1404" w:header="720" w:footer="720" w:gutter="0"/>
+      <w:cols w:space="720"/>
+      <w:noEndnote/>
     </w:sectPr>
   </w:body>
 </w:document>
+</file>
+
+<file path=word/numbering.xml><?xml version="1.0" encoding="utf-8"?>
+<w:numbering xmlns:wpc="http://schemas.microsoft.com/office/word/2010/wordprocessingCanvas" xmlns:cx="http://schemas.microsoft.com/office/drawing/2014/chartex" xmlns:cx1="http://schemas.microsoft.com/office/drawing/2015/9/8/chartex" xmlns:cx2="http://schemas.microsoft.com/office/drawing/2015/10/21/chartex" xmlns:cx3="http://schemas.microsoft.com/office/drawing/2016/5/9/chartex" xmlns:cx4="http://schemas.microsoft.com/office/drawing/2016/5/10/chartex" xmlns:cx5="http://schemas.microsoft.com/office/drawing/2016/5/11/chartex" xmlns:cx6="http://schemas.microsoft.com/office/drawing/2016/5/12/chartex" xmlns:cx7="http://schemas.microsoft.com/office/drawing/2016/5/13/chartex" xmlns:cx8="http://schemas.microsoft.com/office/drawing/2016/5/14/chartex" xmlns:mc="http://schemas.openxmlformats.org/markup-compatibility/2006" xmlns:aink="http://schemas.microsoft.com/office/drawing/2016/ink" xmlns:am3d="http://schemas.microsoft.com/office/drawing/2017/model3d" xmlns:o="urn:schemas-microsoft-com:office:office" xmlns:r="http://schemas.openxmlformats.org/officeDocument/2006/relationships" xmlns:m="http://schemas.openxmlformats.org/officeDocument/2006/math" xmlns:v="urn:schemas-microsoft-com:vml" xmlns:wp14="http://schemas.microsoft.com/office/word/2010/wordprocessingDrawing" xmlns:wp="http://schemas.openxmlformats.org/drawingml/2006/wordprocessingDrawing" xmlns:w10="urn:schemas-microsoft-com:office:word" xmlns:w="http://schemas.openxmlformats.org/wordprocessingml/2006/main" xmlns:w14="http://schemas.microsoft.com/office/word/2010/wordml" xmlns:w15="http://schemas.microsoft.com/office/word/2012/wordml" xmlns:w16cex="http://schemas.microsoft.com/office/word/2018/wordml/cex" xmlns:w16cid="http://schemas.microsoft.com/office/word/2016/wordml/cid" xmlns:w16="http://schemas.microsoft.com/office/word/2018/wordml" xmlns:w16sdtdh="http://schemas.microsoft.com/office/word/2020/wordml/sdtdatahash" xmlns:w16se="http://schemas.microsoft.com/office/word/2015/wordml/symex" xmlns:wpg="http://schemas.microsoft.com/office/word/2010/wordprocessingGroup" xmlns:wpi="http://schemas.microsoft.com/office/word/2010/wordprocessingInk" xmlns:wne="http://schemas.microsoft.com/office/word/2006/wordml" xmlns:wps="http://schemas.microsoft.com/office/word/2010/wordprocessingShape" mc:Ignorable="w14 w15 w16se w16cid w16 w16cex w16sdtdh wp14">
+  <w:abstractNum w:abstractNumId="0" w15:restartNumberingAfterBreak="0">
+    <w:nsid w:val="4D2017E6"/>
+    <w:multiLevelType w:val="hybridMultilevel"/>
+    <w:tmpl w:val="6E8201C6"/>
+    <w:lvl w:ilvl="0" w:tplc="B44EA954">
+      <w:numFmt w:val="bullet"/>
+      <w:lvlText w:val="-"/>
+      <w:lvlJc w:val="left"/>
+      <w:pPr>
+        <w:ind w:left="720" w:hanging="360"/>
+      </w:pPr>
+      <w:rPr>
+        <w:rFonts w:ascii="Calibri" w:eastAsiaTheme="minorHAnsi" w:hAnsi="Calibri" w:cs="Calibri" w:hint="default"/>
+      </w:rPr>
+    </w:lvl>
+    <w:lvl w:ilvl="1" w:tplc="08090003" w:tentative="1">
+      <w:start w:val="1"/>
+      <w:numFmt w:val="bullet"/>
+      <w:lvlText w:val="o"/>
+      <w:lvlJc w:val="left"/>
+      <w:pPr>
+        <w:ind w:left="1440" w:hanging="360"/>
+      </w:pPr>
+      <w:rPr>
+        <w:rFonts w:ascii="Courier New" w:hAnsi="Courier New" w:cs="Courier New" w:hint="default"/>
+      </w:rPr>
+    </w:lvl>
+    <w:lvl w:ilvl="2" w:tplc="08090005" w:tentative="1">
+      <w:start w:val="1"/>
+      <w:numFmt w:val="bullet"/>
+      <w:lvlText w:val=""/>
+      <w:lvlJc w:val="left"/>
+      <w:pPr>
+        <w:ind w:left="2160" w:hanging="360"/>
+      </w:pPr>
+      <w:rPr>
+        <w:rFonts w:ascii="Wingdings" w:hAnsi="Wingdings" w:hint="default"/>
+      </w:rPr>
+    </w:lvl>
+    <w:lvl w:ilvl="3" w:tplc="08090001" w:tentative="1">
+      <w:start w:val="1"/>
+      <w:numFmt w:val="bullet"/>
+      <w:lvlText w:val=""/>
+      <w:lvlJc w:val="left"/>
+      <w:pPr>
+        <w:ind w:left="2880" w:hanging="360"/>
+      </w:pPr>
+      <w:rPr>
+        <w:rFonts w:ascii="Symbol" w:hAnsi="Symbol" w:hint="default"/>
+      </w:rPr>
+    </w:lvl>
+    <w:lvl w:ilvl="4" w:tplc="08090003" w:tentative="1">
+      <w:start w:val="1"/>
+      <w:numFmt w:val="bullet"/>
+      <w:lvlText w:val="o"/>
+      <w:lvlJc w:val="left"/>
+      <w:pPr>
+        <w:ind w:left="3600" w:hanging="360"/>
+      </w:pPr>
+      <w:rPr>
+        <w:rFonts w:ascii="Courier New" w:hAnsi="Courier New" w:cs="Courier New" w:hint="default"/>
+      </w:rPr>
+    </w:lvl>
+    <w:lvl w:ilvl="5" w:tplc="08090005" w:tentative="1">
+      <w:start w:val="1"/>
+      <w:numFmt w:val="bullet"/>
+      <w:lvlText w:val=""/>
+      <w:lvlJc w:val="left"/>
+      <w:pPr>
+        <w:ind w:left="4320" w:hanging="360"/>
+      </w:pPr>
+      <w:rPr>
+        <w:rFonts w:ascii="Wingdings" w:hAnsi="Wingdings" w:hint="default"/>
+      </w:rPr>
+    </w:lvl>
+    <w:lvl w:ilvl="6" w:tplc="08090001" w:tentative="1">
+      <w:start w:val="1"/>
+      <w:numFmt w:val="bullet"/>
+      <w:lvlText w:val=""/>
+      <w:lvlJc w:val="left"/>
+      <w:pPr>
+        <w:ind w:left="5040" w:hanging="360"/>
+      </w:pPr>
+      <w:rPr>
+        <w:rFonts w:ascii="Symbol" w:hAnsi="Symbol" w:hint="default"/>
+      </w:rPr>
+    </w:lvl>
+    <w:lvl w:ilvl="7" w:tplc="08090003" w:tentative="1">
+      <w:start w:val="1"/>
+      <w:numFmt w:val="bullet"/>
+      <w:lvlText w:val="o"/>
+      <w:lvlJc w:val="left"/>
+      <w:pPr>
+        <w:ind w:left="5760" w:hanging="360"/>
+      </w:pPr>
+      <w:rPr>
+        <w:rFonts w:ascii="Courier New" w:hAnsi="Courier New" w:cs="Courier New" w:hint="default"/>
+      </w:rPr>
+    </w:lvl>
+    <w:lvl w:ilvl="8" w:tplc="08090005" w:tentative="1">
+      <w:start w:val="1"/>
+      <w:numFmt w:val="bullet"/>
+      <w:lvlText w:val=""/>
+      <w:lvlJc w:val="left"/>
+      <w:pPr>
+        <w:ind w:left="6480" w:hanging="360"/>
+      </w:pPr>
+      <w:rPr>
+        <w:rFonts w:ascii="Wingdings" w:hAnsi="Wingdings" w:hint="default"/>
+      </w:rPr>
+    </w:lvl>
+  </w:abstractNum>
+  <w:num w:numId="1">
+    <w:abstractNumId w:val="0"/>
+  </w:num>
+</w:numbering>
 </file>
 
 <file path=word/styles.xml><?xml version="1.0" encoding="utf-8"?>
@@ -412,6 +746,49 @@
     <w:name w:val="Normal"/>
     <w:qFormat/>
   </w:style>
+  <w:style w:type="paragraph" w:styleId="Heading1">
+    <w:name w:val="heading 1"/>
+    <w:basedOn w:val="Normal"/>
+    <w:next w:val="Normal"/>
+    <w:link w:val="Heading1Char"/>
+    <w:uiPriority w:val="9"/>
+    <w:qFormat/>
+    <w:rsid w:val="00F06B0C"/>
+    <w:pPr>
+      <w:keepNext/>
+      <w:keepLines/>
+      <w:spacing w:before="240" w:after="0"/>
+      <w:outlineLvl w:val="0"/>
+    </w:pPr>
+    <w:rPr>
+      <w:rFonts w:asciiTheme="majorHAnsi" w:eastAsiaTheme="majorEastAsia" w:hAnsiTheme="majorHAnsi" w:cstheme="majorBidi"/>
+      <w:color w:val="2F5496" w:themeColor="accent1" w:themeShade="BF"/>
+      <w:sz w:val="32"/>
+      <w:szCs w:val="32"/>
+    </w:rPr>
+  </w:style>
+  <w:style w:type="paragraph" w:styleId="Heading2">
+    <w:name w:val="heading 2"/>
+    <w:basedOn w:val="Normal"/>
+    <w:next w:val="Normal"/>
+    <w:link w:val="Heading2Char"/>
+    <w:uiPriority w:val="9"/>
+    <w:unhideWhenUsed/>
+    <w:qFormat/>
+    <w:rsid w:val="00F06B0C"/>
+    <w:pPr>
+      <w:keepNext/>
+      <w:keepLines/>
+      <w:spacing w:before="40" w:after="0"/>
+      <w:outlineLvl w:val="1"/>
+    </w:pPr>
+    <w:rPr>
+      <w:rFonts w:asciiTheme="majorHAnsi" w:eastAsiaTheme="majorEastAsia" w:hAnsiTheme="majorHAnsi" w:cstheme="majorBidi"/>
+      <w:color w:val="2F5496" w:themeColor="accent1" w:themeShade="BF"/>
+      <w:sz w:val="26"/>
+      <w:szCs w:val="26"/>
+    </w:rPr>
+  </w:style>
   <w:style w:type="character" w:default="1" w:styleId="DefaultParagraphFont">
     <w:name w:val="Default Paragraph Font"/>
     <w:uiPriority w:val="1"/>
@@ -438,6 +815,59 @@
     <w:uiPriority w:val="99"/>
     <w:semiHidden/>
     <w:unhideWhenUsed/>
+  </w:style>
+  <w:style w:type="paragraph" w:customStyle="1" w:styleId="Default">
+    <w:name w:val="Default"/>
+    <w:rsid w:val="00F06B0C"/>
+    <w:pPr>
+      <w:autoSpaceDE w:val="0"/>
+      <w:autoSpaceDN w:val="0"/>
+      <w:adjustRightInd w:val="0"/>
+      <w:spacing w:after="0" w:line="240" w:lineRule="auto"/>
+    </w:pPr>
+    <w:rPr>
+      <w:rFonts w:ascii="Arial" w:hAnsi="Arial" w:cs="Arial"/>
+      <w:color w:val="000000"/>
+      <w:sz w:val="24"/>
+      <w:szCs w:val="24"/>
+    </w:rPr>
+  </w:style>
+  <w:style w:type="character" w:customStyle="1" w:styleId="Heading1Char">
+    <w:name w:val="Heading 1 Char"/>
+    <w:basedOn w:val="DefaultParagraphFont"/>
+    <w:link w:val="Heading1"/>
+    <w:uiPriority w:val="9"/>
+    <w:rsid w:val="00F06B0C"/>
+    <w:rPr>
+      <w:rFonts w:asciiTheme="majorHAnsi" w:eastAsiaTheme="majorEastAsia" w:hAnsiTheme="majorHAnsi" w:cstheme="majorBidi"/>
+      <w:color w:val="2F5496" w:themeColor="accent1" w:themeShade="BF"/>
+      <w:sz w:val="32"/>
+      <w:szCs w:val="32"/>
+    </w:rPr>
+  </w:style>
+  <w:style w:type="character" w:customStyle="1" w:styleId="Heading2Char">
+    <w:name w:val="Heading 2 Char"/>
+    <w:basedOn w:val="DefaultParagraphFont"/>
+    <w:link w:val="Heading2"/>
+    <w:uiPriority w:val="9"/>
+    <w:rsid w:val="00F06B0C"/>
+    <w:rPr>
+      <w:rFonts w:asciiTheme="majorHAnsi" w:eastAsiaTheme="majorEastAsia" w:hAnsiTheme="majorHAnsi" w:cstheme="majorBidi"/>
+      <w:color w:val="2F5496" w:themeColor="accent1" w:themeShade="BF"/>
+      <w:sz w:val="26"/>
+      <w:szCs w:val="26"/>
+    </w:rPr>
+  </w:style>
+  <w:style w:type="paragraph" w:styleId="ListParagraph">
+    <w:name w:val="List Paragraph"/>
+    <w:basedOn w:val="Normal"/>
+    <w:uiPriority w:val="34"/>
+    <w:qFormat/>
+    <w:rsid w:val="00B81344"/>
+    <w:pPr>
+      <w:ind w:left="720"/>
+      <w:contextualSpacing/>
+    </w:pPr>
   </w:style>
 </w:styles>
 </file>

</xml_diff>

<commit_message>
Here is the updated sql script
</commit_message>
<xml_diff>
--- a/11_design.docx
+++ b/11_design.docx
@@ -504,7 +504,44 @@
     </w:p>
     <w:p>
       <w:r>
+        <w:rPr/>
         <w:t xml:space="preserve">Explanation of the schema </w:t>
+      </w:r>
+    </w:p>
+    <w:p>
+      <w:pPr>
+        <w:pStyle w:val="Normal"/>
+      </w:pPr>
+      <w:r>
+        <w:rPr/>
+        <w:t>Purchasing licence</w:t>
+      </w:r>
+    </w:p>
+    <w:p>
+      <w:pPr>
+        <w:pStyle w:val="Normal"/>
+      </w:pPr>
+      <w:r>
+        <w:rPr/>
+        <w:t>Pricing of licences</w:t>
+      </w:r>
+    </w:p>
+    <w:p>
+      <w:pPr>
+        <w:pStyle w:val="Normal"/>
+      </w:pPr>
+      <w:r>
+        <w:rPr/>
+        <w:t>Customers and country</w:t>
+      </w:r>
+    </w:p>
+    <w:p>
+      <w:pPr>
+        <w:pStyle w:val="Normal"/>
+      </w:pPr>
+      <w:r>
+        <w:rPr/>
+        <w:t xml:space="preserve">Naming convention </w:t>
       </w:r>
     </w:p>
     <w:sectPr>

</xml_diff>